<commit_message>
Update document OpenOCD_Instructions.docx: add informations for default location of OpenOCD when install from source code
</commit_message>
<xml_diff>
--- a/Documents/OpenOCD_Instructions.docx
+++ b/Documents/OpenOCD_Instructions.docx
@@ -22,7 +22,7 @@
       <w:pPr>
         <w:numPr>
           <w:ilvl w:val="0"/>
-          <w:numId w:val="1"/>
+          <w:numId w:val="2"/>
         </w:numPr>
         <w:ind w:left="720" w:hanging="360"/>
         <w:rPr/>
@@ -44,7 +44,7 @@
       <w:pPr>
         <w:numPr>
           <w:ilvl w:val="1"/>
-          <w:numId w:val="1"/>
+          <w:numId w:val="2"/>
         </w:numPr>
         <w:ind w:left="1080" w:hanging="360"/>
         <w:rPr/>
@@ -69,7 +69,7 @@
       <w:pPr>
         <w:numPr>
           <w:ilvl w:val="0"/>
-          <w:numId w:val="1"/>
+          <w:numId w:val="2"/>
         </w:numPr>
         <w:ind w:left="720" w:hanging="360"/>
         <w:rPr/>
@@ -85,7 +85,7 @@
       <w:pPr>
         <w:numPr>
           <w:ilvl w:val="1"/>
-          <w:numId w:val="1"/>
+          <w:numId w:val="2"/>
         </w:numPr>
         <w:ind w:left="1080" w:hanging="360"/>
         <w:rPr/>
@@ -136,7 +136,7 @@
           <wp:inline distB="114300" distT="114300" distL="114300" distR="114300">
             <wp:extent cx="6332220" cy="1701800"/>
             <wp:effectExtent b="0" l="0" r="0" t="0"/>
-            <wp:docPr id="8" name="image1.png"/>
+            <wp:docPr id="3" name="image1.png"/>
             <a:graphic>
               <a:graphicData uri="http://schemas.openxmlformats.org/drawingml/2006/picture">
                 <pic:pic>
@@ -175,7 +175,7 @@
       <w:pPr>
         <w:numPr>
           <w:ilvl w:val="0"/>
-          <w:numId w:val="1"/>
+          <w:numId w:val="2"/>
         </w:numPr>
         <w:ind w:left="720" w:hanging="360"/>
         <w:rPr/>
@@ -191,7 +191,7 @@
       <w:pPr>
         <w:numPr>
           <w:ilvl w:val="1"/>
-          <w:numId w:val="1"/>
+          <w:numId w:val="2"/>
         </w:numPr>
         <w:ind w:left="1080" w:hanging="360"/>
         <w:rPr>
@@ -204,12 +204,17 @@
         </w:rPr>
         <w:t xml:space="preserve">cd openocd</w:t>
       </w:r>
+      <w:r>
+        <w:rPr>
+          <w:rtl w:val="0"/>
+        </w:rPr>
+      </w:r>
     </w:p>
     <w:p>
       <w:pPr>
         <w:numPr>
           <w:ilvl w:val="1"/>
-          <w:numId w:val="1"/>
+          <w:numId w:val="2"/>
         </w:numPr>
         <w:ind w:left="1080" w:hanging="360"/>
         <w:rPr>
@@ -221,6 +226,11 @@
           <w:rtl w:val="0"/>
         </w:rPr>
         <w:t xml:space="preserve">./bootstrap</w:t>
+      </w:r>
+      <w:r>
+        <w:rPr>
+          <w:rtl w:val="0"/>
+        </w:rPr>
       </w:r>
     </w:p>
     <w:p>
@@ -234,7 +244,7 @@
           <wp:inline distB="114300" distT="114300" distL="114300" distR="114300">
             <wp:extent cx="6332220" cy="838200"/>
             <wp:effectExtent b="0" l="0" r="0" t="0"/>
-            <wp:docPr id="1" name="image4.png"/>
+            <wp:docPr id="5" name="image4.png"/>
             <a:graphic>
               <a:graphicData uri="http://schemas.openxmlformats.org/drawingml/2006/picture">
                 <pic:pic>
@@ -280,7 +290,7 @@
           <wp:inline distB="114300" distT="114300" distL="114300" distR="114300">
             <wp:extent cx="6332220" cy="1117600"/>
             <wp:effectExtent b="0" l="0" r="0" t="0"/>
-            <wp:docPr id="2" name="image3.png"/>
+            <wp:docPr id="4" name="image3.png"/>
             <a:graphic>
               <a:graphicData uri="http://schemas.openxmlformats.org/drawingml/2006/picture">
                 <pic:pic>
@@ -319,7 +329,7 @@
       <w:pPr>
         <w:numPr>
           <w:ilvl w:val="1"/>
-          <w:numId w:val="1"/>
+          <w:numId w:val="2"/>
         </w:numPr>
         <w:ind w:left="1080" w:hanging="360"/>
         <w:rPr>
@@ -331,6 +341,11 @@
           <w:rtl w:val="0"/>
         </w:rPr>
         <w:t xml:space="preserve">./configure</w:t>
+      </w:r>
+      <w:r>
+        <w:rPr>
+          <w:rtl w:val="0"/>
+        </w:rPr>
       </w:r>
     </w:p>
     <w:p>
@@ -344,7 +359,7 @@
           <wp:inline distB="114300" distT="114300" distL="114300" distR="114300">
             <wp:extent cx="6332220" cy="4140200"/>
             <wp:effectExtent b="0" l="0" r="0" t="0"/>
-            <wp:docPr id="6" name="image2.png"/>
+            <wp:docPr id="7" name="image2.png"/>
             <a:graphic>
               <a:graphicData uri="http://schemas.openxmlformats.org/drawingml/2006/picture">
                 <pic:pic>
@@ -383,7 +398,7 @@
       <w:pPr>
         <w:numPr>
           <w:ilvl w:val="1"/>
-          <w:numId w:val="1"/>
+          <w:numId w:val="2"/>
         </w:numPr>
         <w:ind w:left="1080" w:hanging="360"/>
         <w:rPr>
@@ -395,6 +410,11 @@
           <w:rtl w:val="0"/>
         </w:rPr>
         <w:t xml:space="preserve">make</w:t>
+      </w:r>
+      <w:r>
+        <w:rPr>
+          <w:rtl w:val="0"/>
+        </w:rPr>
       </w:r>
     </w:p>
     <w:p>
@@ -408,7 +428,7 @@
           <wp:inline distB="114300" distT="114300" distL="114300" distR="114300">
             <wp:extent cx="6332220" cy="266700"/>
             <wp:effectExtent b="0" l="0" r="0" t="0"/>
-            <wp:docPr id="3" name="image5.png"/>
+            <wp:docPr id="6" name="image5.png"/>
             <a:graphic>
               <a:graphicData uri="http://schemas.openxmlformats.org/drawingml/2006/picture">
                 <pic:pic>
@@ -454,12 +474,12 @@
           <wp:inline distB="114300" distT="114300" distL="114300" distR="114300">
             <wp:extent cx="6332220" cy="609600"/>
             <wp:effectExtent b="0" l="0" r="0" t="0"/>
-            <wp:docPr id="4" name="image6.png"/>
+            <wp:docPr id="10" name="image12.png"/>
             <a:graphic>
               <a:graphicData uri="http://schemas.openxmlformats.org/drawingml/2006/picture">
                 <pic:pic>
                   <pic:nvPicPr>
-                    <pic:cNvPr id="0" name="image6.png"/>
+                    <pic:cNvPr id="0" name="image12.png"/>
                     <pic:cNvPicPr preferRelativeResize="0"/>
                   </pic:nvPicPr>
                   <pic:blipFill>
@@ -493,7 +513,7 @@
       <w:pPr>
         <w:numPr>
           <w:ilvl w:val="1"/>
-          <w:numId w:val="1"/>
+          <w:numId w:val="2"/>
         </w:numPr>
         <w:ind w:left="1080" w:hanging="360"/>
         <w:rPr>
@@ -505,6 +525,11 @@
           <w:rtl w:val="0"/>
         </w:rPr>
         <w:t xml:space="preserve">sudo make install</w:t>
+      </w:r>
+      <w:r>
+        <w:rPr>
+          <w:rtl w:val="0"/>
+        </w:rPr>
       </w:r>
     </w:p>
     <w:p>
@@ -518,12 +543,12 @@
           <wp:inline distB="114300" distT="114300" distL="114300" distR="114300">
             <wp:extent cx="6332220" cy="3949700"/>
             <wp:effectExtent b="0" l="0" r="0" t="0"/>
-            <wp:docPr id="5" name="image8.png"/>
+            <wp:docPr id="9" name="image10.png"/>
             <a:graphic>
               <a:graphicData uri="http://schemas.openxmlformats.org/drawingml/2006/picture">
                 <pic:pic>
                   <pic:nvPicPr>
-                    <pic:cNvPr id="0" name="image8.png"/>
+                    <pic:cNvPr id="0" name="image10.png"/>
                     <pic:cNvPicPr preferRelativeResize="0"/>
                   </pic:nvPicPr>
                   <pic:blipFill>
@@ -637,7 +662,7 @@
       <w:pPr>
         <w:numPr>
           <w:ilvl w:val="0"/>
-          <w:numId w:val="1"/>
+          <w:numId w:val="2"/>
         </w:numPr>
         <w:ind w:left="720" w:hanging="360"/>
         <w:rPr/>
@@ -653,7 +678,7 @@
       <w:pPr>
         <w:numPr>
           <w:ilvl w:val="1"/>
-          <w:numId w:val="1"/>
+          <w:numId w:val="2"/>
         </w:numPr>
         <w:ind w:left="1080" w:hanging="360"/>
         <w:rPr/>
@@ -681,12 +706,12 @@
           <wp:inline distB="114300" distT="114300" distL="114300" distR="114300">
             <wp:extent cx="6332220" cy="990600"/>
             <wp:effectExtent b="0" l="0" r="0" t="0"/>
-            <wp:docPr id="7" name="image7.png"/>
+            <wp:docPr id="11" name="image9.png"/>
             <a:graphic>
               <a:graphicData uri="http://schemas.openxmlformats.org/drawingml/2006/picture">
                 <pic:pic>
                   <pic:nvPicPr>
-                    <pic:cNvPr id="0" name="image7.png"/>
+                    <pic:cNvPr id="0" name="image9.png"/>
                     <pic:cNvPicPr preferRelativeResize="0"/>
                   </pic:nvPicPr>
                   <pic:blipFill>
@@ -729,12 +754,418 @@
           <w:b w:val="1"/>
           <w:rtl w:val="0"/>
         </w:rPr>
-        <w:t xml:space="preserve">2. </w:t>
-      </w:r>
-      <w:r>
-        <w:rPr>
-          <w:rtl w:val="0"/>
-        </w:rPr>
+        <w:t xml:space="preserve">2. File Locations</w:t>
+      </w:r>
+    </w:p>
+    <w:p>
+      <w:pPr>
+        <w:numPr>
+          <w:ilvl w:val="0"/>
+          <w:numId w:val="1"/>
+        </w:numPr>
+        <w:ind w:left="720" w:hanging="360"/>
+        <w:rPr>
+          <w:rFonts w:ascii="Times New Roman" w:cs="Times New Roman" w:eastAsia="Times New Roman" w:hAnsi="Times New Roman"/>
+          <w:u w:val="none"/>
+        </w:rPr>
+      </w:pPr>
+      <w:r>
+        <w:rPr>
+          <w:rFonts w:ascii="Times New Roman" w:cs="Times New Roman" w:eastAsia="Times New Roman" w:hAnsi="Times New Roman"/>
+          <w:rtl w:val="0"/>
+        </w:rPr>
+        <w:t xml:space="preserve">When OpenOCD searches for a config file, it looks in the following locations, in order:</w:t>
+      </w:r>
+    </w:p>
+    <w:p>
+      <w:pPr>
+        <w:numPr>
+          <w:ilvl w:val="1"/>
+          <w:numId w:val="1"/>
+        </w:numPr>
+        <w:ind w:left="1440" w:hanging="360"/>
+        <w:rPr>
+          <w:rFonts w:ascii="Times New Roman" w:cs="Times New Roman" w:eastAsia="Times New Roman" w:hAnsi="Times New Roman"/>
+          <w:u w:val="none"/>
+        </w:rPr>
+      </w:pPr>
+      <w:r>
+        <w:rPr>
+          <w:rFonts w:ascii="Times New Roman" w:cs="Times New Roman" w:eastAsia="Times New Roman" w:hAnsi="Times New Roman"/>
+          <w:rtl w:val="0"/>
+        </w:rPr>
+        <w:t xml:space="preserve">The current directory</w:t>
+      </w:r>
+    </w:p>
+    <w:p>
+      <w:pPr>
+        <w:numPr>
+          <w:ilvl w:val="1"/>
+          <w:numId w:val="1"/>
+        </w:numPr>
+        <w:ind w:left="1440" w:hanging="360"/>
+        <w:rPr>
+          <w:rFonts w:ascii="Times New Roman" w:cs="Times New Roman" w:eastAsia="Times New Roman" w:hAnsi="Times New Roman"/>
+          <w:u w:val="none"/>
+        </w:rPr>
+      </w:pPr>
+      <w:r>
+        <w:rPr>
+          <w:rFonts w:ascii="Times New Roman" w:cs="Times New Roman" w:eastAsia="Times New Roman" w:hAnsi="Times New Roman"/>
+          <w:rtl w:val="0"/>
+        </w:rPr>
+        <w:t xml:space="preserve">Any additional directories you supply with the </w:t>
+      </w:r>
+      <w:r>
+        <w:rPr>
+          <w:rFonts w:ascii="Times New Roman" w:cs="Times New Roman" w:eastAsia="Times New Roman" w:hAnsi="Times New Roman"/>
+          <w:b w:val="1"/>
+          <w:rtl w:val="0"/>
+        </w:rPr>
+        <w:t xml:space="preserve">-s</w:t>
+      </w:r>
+      <w:r>
+        <w:rPr>
+          <w:rFonts w:ascii="Times New Roman" w:cs="Times New Roman" w:eastAsia="Times New Roman" w:hAnsi="Times New Roman"/>
+          <w:rtl w:val="0"/>
+        </w:rPr>
+        <w:t xml:space="preserve"> switch</w:t>
+      </w:r>
+    </w:p>
+    <w:p>
+      <w:pPr>
+        <w:numPr>
+          <w:ilvl w:val="1"/>
+          <w:numId w:val="1"/>
+        </w:numPr>
+        <w:ind w:left="1440" w:hanging="360"/>
+        <w:rPr>
+          <w:rFonts w:ascii="Times New Roman" w:cs="Times New Roman" w:eastAsia="Times New Roman" w:hAnsi="Times New Roman"/>
+          <w:u w:val="none"/>
+        </w:rPr>
+      </w:pPr>
+      <w:r>
+        <w:rPr>
+          <w:rFonts w:ascii="Times New Roman" w:cs="Times New Roman" w:eastAsia="Times New Roman" w:hAnsi="Times New Roman"/>
+          <w:rtl w:val="0"/>
+        </w:rPr>
+        <w:t xml:space="preserve">Any additional directories added with OpenOCD's </w:t>
+      </w:r>
+      <w:r>
+        <w:rPr>
+          <w:rFonts w:ascii="Times New Roman" w:cs="Times New Roman" w:eastAsia="Times New Roman" w:hAnsi="Times New Roman"/>
+          <w:b w:val="1"/>
+          <w:rtl w:val="0"/>
+        </w:rPr>
+        <w:t xml:space="preserve">add_script_search_dir</w:t>
+      </w:r>
+      <w:r>
+        <w:rPr>
+          <w:rFonts w:ascii="Times New Roman" w:cs="Times New Roman" w:eastAsia="Times New Roman" w:hAnsi="Times New Roman"/>
+          <w:rtl w:val="0"/>
+        </w:rPr>
+        <w:t xml:space="preserve"> command</w:t>
+      </w:r>
+    </w:p>
+    <w:p>
+      <w:pPr>
+        <w:numPr>
+          <w:ilvl w:val="1"/>
+          <w:numId w:val="1"/>
+        </w:numPr>
+        <w:ind w:left="1440" w:hanging="360"/>
+        <w:rPr>
+          <w:rFonts w:ascii="Times New Roman" w:cs="Times New Roman" w:eastAsia="Times New Roman" w:hAnsi="Times New Roman"/>
+          <w:u w:val="none"/>
+        </w:rPr>
+      </w:pPr>
+      <w:r>
+        <w:rPr>
+          <w:rFonts w:ascii="Times New Roman" w:cs="Times New Roman" w:eastAsia="Times New Roman" w:hAnsi="Times New Roman"/>
+          <w:rtl w:val="0"/>
+        </w:rPr>
+        <w:t xml:space="preserve">Linux/Cygwin Only: The hidden directory </w:t>
+      </w:r>
+      <w:r>
+        <w:rPr>
+          <w:rFonts w:ascii="Times New Roman" w:cs="Times New Roman" w:eastAsia="Times New Roman" w:hAnsi="Times New Roman"/>
+          <w:b w:val="1"/>
+          <w:rtl w:val="0"/>
+        </w:rPr>
+        <w:t xml:space="preserve">.openocd</w:t>
+      </w:r>
+      <w:r>
+        <w:rPr>
+          <w:rFonts w:ascii="Times New Roman" w:cs="Times New Roman" w:eastAsia="Times New Roman" w:hAnsi="Times New Roman"/>
+          <w:rtl w:val="0"/>
+        </w:rPr>
+        <w:t xml:space="preserve"> in your home directory</w:t>
+      </w:r>
+    </w:p>
+    <w:p>
+      <w:pPr>
+        <w:numPr>
+          <w:ilvl w:val="1"/>
+          <w:numId w:val="1"/>
+        </w:numPr>
+        <w:ind w:left="1440" w:hanging="360"/>
+        <w:rPr>
+          <w:rFonts w:ascii="Times New Roman" w:cs="Times New Roman" w:eastAsia="Times New Roman" w:hAnsi="Times New Roman"/>
+          <w:u w:val="none"/>
+        </w:rPr>
+      </w:pPr>
+      <w:r>
+        <w:rPr>
+          <w:rFonts w:ascii="Times New Roman" w:cs="Times New Roman" w:eastAsia="Times New Roman" w:hAnsi="Times New Roman"/>
+          <w:rtl w:val="0"/>
+        </w:rPr>
+        <w:t xml:space="preserve">Linux/Cygwin Only: The directory </w:t>
+      </w:r>
+      <w:r>
+        <w:rPr>
+          <w:rFonts w:ascii="Times New Roman" w:cs="Times New Roman" w:eastAsia="Times New Roman" w:hAnsi="Times New Roman"/>
+          <w:b w:val="1"/>
+          <w:rtl w:val="0"/>
+        </w:rPr>
+        <w:t xml:space="preserve">/usr/local/share/openocd/scripts</w:t>
+      </w:r>
+      <w:r>
+        <w:rPr>
+          <w:rFonts w:ascii="Times New Roman" w:cs="Times New Roman" w:eastAsia="Times New Roman" w:hAnsi="Times New Roman"/>
+          <w:rtl w:val="0"/>
+        </w:rPr>
+        <w:t xml:space="preserve"> (created in </w:t>
+      </w:r>
+      <w:r>
+        <w:rPr>
+          <w:rFonts w:ascii="Times New Roman" w:cs="Times New Roman" w:eastAsia="Times New Roman" w:hAnsi="Times New Roman"/>
+          <w:b w:val="1"/>
+          <w:rtl w:val="0"/>
+        </w:rPr>
+        <w:t xml:space="preserve">/usr/local/share</w:t>
+      </w:r>
+      <w:r>
+        <w:rPr>
+          <w:rFonts w:ascii="Times New Roman" w:cs="Times New Roman" w:eastAsia="Times New Roman" w:hAnsi="Times New Roman"/>
+          <w:rtl w:val="0"/>
+        </w:rPr>
+        <w:t xml:space="preserve"> when you compile OpenOCD)</w:t>
+      </w:r>
+    </w:p>
+    <w:p>
+      <w:pPr>
+        <w:ind w:left="0" w:firstLine="0"/>
+        <w:rPr>
+          <w:rFonts w:ascii="Times New Roman" w:cs="Times New Roman" w:eastAsia="Times New Roman" w:hAnsi="Times New Roman"/>
+        </w:rPr>
+      </w:pPr>
+      <w:r>
+        <w:rPr>
+          <w:rFonts w:ascii="Times New Roman" w:cs="Times New Roman" w:eastAsia="Times New Roman" w:hAnsi="Times New Roman"/>
+        </w:rPr>
+        <w:drawing>
+          <wp:inline distB="114300" distT="114300" distL="114300" distR="114300">
+            <wp:extent cx="6332220" cy="698500"/>
+            <wp:effectExtent b="0" l="0" r="0" t="0"/>
+            <wp:docPr id="1" name="image7.png"/>
+            <a:graphic>
+              <a:graphicData uri="http://schemas.openxmlformats.org/drawingml/2006/picture">
+                <pic:pic>
+                  <pic:nvPicPr>
+                    <pic:cNvPr id="0" name="image7.png"/>
+                    <pic:cNvPicPr preferRelativeResize="0"/>
+                  </pic:nvPicPr>
+                  <pic:blipFill>
+                    <a:blip r:embed="rId17"/>
+                    <a:srcRect b="0" l="0" r="0" t="0"/>
+                    <a:stretch>
+                      <a:fillRect/>
+                    </a:stretch>
+                  </pic:blipFill>
+                  <pic:spPr>
+                    <a:xfrm>
+                      <a:off x="0" y="0"/>
+                      <a:ext cx="6332220" cy="698500"/>
+                    </a:xfrm>
+                    <a:prstGeom prst="rect"/>
+                    <a:ln/>
+                  </pic:spPr>
+                </pic:pic>
+              </a:graphicData>
+            </a:graphic>
+          </wp:inline>
+        </w:drawing>
+      </w:r>
+      <w:r>
+        <w:rPr>
+          <w:rtl w:val="0"/>
+        </w:rPr>
+      </w:r>
+    </w:p>
+    <w:p>
+      <w:pPr>
+        <w:ind w:left="0" w:firstLine="0"/>
+        <w:rPr>
+          <w:rFonts w:ascii="Times New Roman" w:cs="Times New Roman" w:eastAsia="Times New Roman" w:hAnsi="Times New Roman"/>
+        </w:rPr>
+      </w:pPr>
+      <w:r>
+        <w:rPr>
+          <w:rFonts w:ascii="Times New Roman" w:cs="Times New Roman" w:eastAsia="Times New Roman" w:hAnsi="Times New Roman"/>
+        </w:rPr>
+        <w:drawing>
+          <wp:inline distB="114300" distT="114300" distL="114300" distR="114300">
+            <wp:extent cx="6332220" cy="2844800"/>
+            <wp:effectExtent b="0" l="0" r="0" t="0"/>
+            <wp:docPr id="2" name="image8.png"/>
+            <a:graphic>
+              <a:graphicData uri="http://schemas.openxmlformats.org/drawingml/2006/picture">
+                <pic:pic>
+                  <pic:nvPicPr>
+                    <pic:cNvPr id="0" name="image8.png"/>
+                    <pic:cNvPicPr preferRelativeResize="0"/>
+                  </pic:nvPicPr>
+                  <pic:blipFill>
+                    <a:blip r:embed="rId18"/>
+                    <a:srcRect b="0" l="0" r="0" t="0"/>
+                    <a:stretch>
+                      <a:fillRect/>
+                    </a:stretch>
+                  </pic:blipFill>
+                  <pic:spPr>
+                    <a:xfrm>
+                      <a:off x="0" y="0"/>
+                      <a:ext cx="6332220" cy="2844800"/>
+                    </a:xfrm>
+                    <a:prstGeom prst="rect"/>
+                    <a:ln/>
+                  </pic:spPr>
+                </pic:pic>
+              </a:graphicData>
+            </a:graphic>
+          </wp:inline>
+        </w:drawing>
+      </w:r>
+      <w:r>
+        <w:rPr>
+          <w:rtl w:val="0"/>
+        </w:rPr>
+      </w:r>
+    </w:p>
+    <w:p>
+      <w:pPr>
+        <w:ind w:left="0" w:firstLine="0"/>
+        <w:rPr>
+          <w:rFonts w:ascii="Times New Roman" w:cs="Times New Roman" w:eastAsia="Times New Roman" w:hAnsi="Times New Roman"/>
+        </w:rPr>
+      </w:pPr>
+      <w:r>
+        <w:rPr>
+          <w:rFonts w:ascii="Times New Roman" w:cs="Times New Roman" w:eastAsia="Times New Roman" w:hAnsi="Times New Roman"/>
+        </w:rPr>
+        <w:drawing>
+          <wp:inline distB="114300" distT="114300" distL="114300" distR="114300">
+            <wp:extent cx="6332220" cy="698500"/>
+            <wp:effectExtent b="0" l="0" r="0" t="0"/>
+            <wp:docPr id="12" name="image6.png"/>
+            <a:graphic>
+              <a:graphicData uri="http://schemas.openxmlformats.org/drawingml/2006/picture">
+                <pic:pic>
+                  <pic:nvPicPr>
+                    <pic:cNvPr id="0" name="image6.png"/>
+                    <pic:cNvPicPr preferRelativeResize="0"/>
+                  </pic:nvPicPr>
+                  <pic:blipFill>
+                    <a:blip r:embed="rId19"/>
+                    <a:srcRect b="0" l="0" r="0" t="0"/>
+                    <a:stretch>
+                      <a:fillRect/>
+                    </a:stretch>
+                  </pic:blipFill>
+                  <pic:spPr>
+                    <a:xfrm>
+                      <a:off x="0" y="0"/>
+                      <a:ext cx="6332220" cy="698500"/>
+                    </a:xfrm>
+                    <a:prstGeom prst="rect"/>
+                    <a:ln/>
+                  </pic:spPr>
+                </pic:pic>
+              </a:graphicData>
+            </a:graphic>
+          </wp:inline>
+        </w:drawing>
+      </w:r>
+      <w:r>
+        <w:rPr>
+          <w:rtl w:val="0"/>
+        </w:rPr>
+      </w:r>
+    </w:p>
+    <w:p>
+      <w:pPr>
+        <w:ind w:left="0" w:firstLine="0"/>
+        <w:rPr>
+          <w:rFonts w:ascii="Times New Roman" w:cs="Times New Roman" w:eastAsia="Times New Roman" w:hAnsi="Times New Roman"/>
+        </w:rPr>
+      </w:pPr>
+      <w:r>
+        <w:rPr>
+          <w:rFonts w:ascii="Times New Roman" w:cs="Times New Roman" w:eastAsia="Times New Roman" w:hAnsi="Times New Roman"/>
+        </w:rPr>
+        <w:drawing>
+          <wp:inline distB="114300" distT="114300" distL="114300" distR="114300">
+            <wp:extent cx="6332220" cy="1346200"/>
+            <wp:effectExtent b="0" l="0" r="0" t="0"/>
+            <wp:docPr id="8" name="image11.png"/>
+            <a:graphic>
+              <a:graphicData uri="http://schemas.openxmlformats.org/drawingml/2006/picture">
+                <pic:pic>
+                  <pic:nvPicPr>
+                    <pic:cNvPr id="0" name="image11.png"/>
+                    <pic:cNvPicPr preferRelativeResize="0"/>
+                  </pic:nvPicPr>
+                  <pic:blipFill>
+                    <a:blip r:embed="rId20"/>
+                    <a:srcRect b="0" l="0" r="0" t="0"/>
+                    <a:stretch>
+                      <a:fillRect/>
+                    </a:stretch>
+                  </pic:blipFill>
+                  <pic:spPr>
+                    <a:xfrm>
+                      <a:off x="0" y="0"/>
+                      <a:ext cx="6332220" cy="1346200"/>
+                    </a:xfrm>
+                    <a:prstGeom prst="rect"/>
+                    <a:ln/>
+                  </pic:spPr>
+                </pic:pic>
+              </a:graphicData>
+            </a:graphic>
+          </wp:inline>
+        </w:drawing>
+      </w:r>
+      <w:r>
+        <w:rPr>
+          <w:rtl w:val="0"/>
+        </w:rPr>
+      </w:r>
+    </w:p>
+    <w:p>
+      <w:pPr>
+        <w:rPr>
+          <w:rFonts w:ascii="Times New Roman" w:cs="Times New Roman" w:eastAsia="Times New Roman" w:hAnsi="Times New Roman"/>
+          <w:b w:val="1"/>
+        </w:rPr>
+      </w:pPr>
+      <w:r>
+        <w:rPr>
+          <w:rFonts w:ascii="Times New Roman" w:cs="Times New Roman" w:eastAsia="Times New Roman" w:hAnsi="Times New Roman"/>
+          <w:b w:val="1"/>
+          <w:rtl w:val="0"/>
+        </w:rPr>
+        <w:t xml:space="preserve">3. </w:t>
       </w:r>
     </w:p>
     <w:sectPr>
@@ -758,6 +1189,116 @@
         <w:ind w:left="720" w:hanging="360"/>
       </w:pPr>
       <w:rPr>
+        <w:u w:val="none"/>
+      </w:rPr>
+    </w:lvl>
+    <w:lvl w:ilvl="1">
+      <w:start w:val="1"/>
+      <w:numFmt w:val="bullet"/>
+      <w:lvlText w:val="○"/>
+      <w:lvlJc w:val="left"/>
+      <w:pPr>
+        <w:ind w:left="1440" w:hanging="360"/>
+      </w:pPr>
+      <w:rPr>
+        <w:u w:val="none"/>
+      </w:rPr>
+    </w:lvl>
+    <w:lvl w:ilvl="2">
+      <w:start w:val="1"/>
+      <w:numFmt w:val="bullet"/>
+      <w:lvlText w:val="■"/>
+      <w:lvlJc w:val="left"/>
+      <w:pPr>
+        <w:ind w:left="2160" w:hanging="360"/>
+      </w:pPr>
+      <w:rPr>
+        <w:u w:val="none"/>
+      </w:rPr>
+    </w:lvl>
+    <w:lvl w:ilvl="3">
+      <w:start w:val="1"/>
+      <w:numFmt w:val="bullet"/>
+      <w:lvlText w:val="●"/>
+      <w:lvlJc w:val="left"/>
+      <w:pPr>
+        <w:ind w:left="2880" w:hanging="360"/>
+      </w:pPr>
+      <w:rPr>
+        <w:u w:val="none"/>
+      </w:rPr>
+    </w:lvl>
+    <w:lvl w:ilvl="4">
+      <w:start w:val="1"/>
+      <w:numFmt w:val="bullet"/>
+      <w:lvlText w:val="○"/>
+      <w:lvlJc w:val="left"/>
+      <w:pPr>
+        <w:ind w:left="3600" w:hanging="360"/>
+      </w:pPr>
+      <w:rPr>
+        <w:u w:val="none"/>
+      </w:rPr>
+    </w:lvl>
+    <w:lvl w:ilvl="5">
+      <w:start w:val="1"/>
+      <w:numFmt w:val="bullet"/>
+      <w:lvlText w:val="■"/>
+      <w:lvlJc w:val="left"/>
+      <w:pPr>
+        <w:ind w:left="4320" w:hanging="360"/>
+      </w:pPr>
+      <w:rPr>
+        <w:u w:val="none"/>
+      </w:rPr>
+    </w:lvl>
+    <w:lvl w:ilvl="6">
+      <w:start w:val="1"/>
+      <w:numFmt w:val="bullet"/>
+      <w:lvlText w:val="●"/>
+      <w:lvlJc w:val="left"/>
+      <w:pPr>
+        <w:ind w:left="5040" w:hanging="360"/>
+      </w:pPr>
+      <w:rPr>
+        <w:u w:val="none"/>
+      </w:rPr>
+    </w:lvl>
+    <w:lvl w:ilvl="7">
+      <w:start w:val="1"/>
+      <w:numFmt w:val="bullet"/>
+      <w:lvlText w:val="○"/>
+      <w:lvlJc w:val="left"/>
+      <w:pPr>
+        <w:ind w:left="5760" w:hanging="360"/>
+      </w:pPr>
+      <w:rPr>
+        <w:u w:val="none"/>
+      </w:rPr>
+    </w:lvl>
+    <w:lvl w:ilvl="8">
+      <w:start w:val="1"/>
+      <w:numFmt w:val="bullet"/>
+      <w:lvlText w:val="■"/>
+      <w:lvlJc w:val="left"/>
+      <w:pPr>
+        <w:ind w:left="6480" w:hanging="360"/>
+      </w:pPr>
+      <w:rPr>
+        <w:u w:val="none"/>
+      </w:rPr>
+    </w:lvl>
+  </w:abstractNum>
+  <w:abstractNum w:abstractNumId="2">
+    <w:lvl w:ilvl="0">
+      <w:start w:val="1"/>
+      <w:numFmt w:val="bullet"/>
+      <w:lvlText w:val="●"/>
+      <w:lvlJc w:val="left"/>
+      <w:pPr>
+        <w:ind w:left="720" w:hanging="360"/>
+      </w:pPr>
+      <w:rPr>
         <w:rFonts w:ascii="Noto Sans Symbols" w:cs="Noto Sans Symbols" w:eastAsia="Noto Sans Symbols" w:hAnsi="Noto Sans Symbols"/>
       </w:rPr>
     </w:lvl>
@@ -860,6 +1401,9 @@
   </w:abstractNum>
   <w:num w:numId="1">
     <w:abstractNumId w:val="1"/>
+  </w:num>
+  <w:num w:numId="2">
+    <w:abstractNumId w:val="2"/>
   </w:num>
 </w:numbering>
 </file>

</xml_diff>